<commit_message>
Added GSL build instructions. Excluded the missing OpenEtran.rc file from VC2010 project.
</commit_message>
<xml_diff>
--- a/Design/OpenETran_Design.docx
+++ b/Design/OpenETran_Design.docx
@@ -22,7 +22,23 @@
         <w:t>Objectives</w:t>
       </w:r>
       <w:r>
-        <w:t>: Prepare the OpenETran program for release under an open-source license, archived in a public source code repository. Update OpenETran and interface it with IEEE Flash, so that other developers may contribute and anyone may use the program.</w:t>
+        <w:t xml:space="preserve">: Prepare the </w:t>
+      </w:r>
+      <w:proofErr w:type="spellStart"/>
+      <w:r>
+        <w:t>OpenETran</w:t>
+      </w:r>
+      <w:proofErr w:type="spellEnd"/>
+      <w:r>
+        <w:t xml:space="preserve"> program for release under an open-source license, archived in a public source code repository. Update </w:t>
+      </w:r>
+      <w:proofErr w:type="spellStart"/>
+      <w:r>
+        <w:t>OpenETran</w:t>
+      </w:r>
+      <w:proofErr w:type="spellEnd"/>
+      <w:r>
+        <w:t xml:space="preserve"> and interface it with IEEE Flash, so that other developers may contribute and anyone may use the program.</w:t>
       </w:r>
     </w:p>
     <w:p>
@@ -37,7 +53,15 @@
         <w:t>The</w:t>
       </w:r>
       <w:r>
-        <w:t xml:space="preserve"> OpenETran software shall run</w:t>
+        <w:t xml:space="preserve"> </w:t>
+      </w:r>
+      <w:proofErr w:type="spellStart"/>
+      <w:r>
+        <w:t>OpenETran</w:t>
+      </w:r>
+      <w:proofErr w:type="spellEnd"/>
+      <w:r>
+        <w:t xml:space="preserve"> software shall run</w:t>
       </w:r>
       <w:r>
         <w:t xml:space="preserve"> on Windows XP or later.</w:t>
@@ -52,7 +76,15 @@
         </w:numPr>
       </w:pPr>
       <w:r>
-        <w:t>The OpenETran software shall not use any commercial third-party components.</w:t>
+        <w:t xml:space="preserve">The </w:t>
+      </w:r>
+      <w:proofErr w:type="spellStart"/>
+      <w:r>
+        <w:t>OpenETran</w:t>
+      </w:r>
+      <w:proofErr w:type="spellEnd"/>
+      <w:r>
+        <w:t xml:space="preserve"> software shall not use any commercial third-party components.</w:t>
       </w:r>
     </w:p>
     <w:p>
@@ -94,7 +126,15 @@
         <w:t xml:space="preserve"> for linear matrix solutions,</w:t>
       </w:r>
       <w:r>
-        <w:t xml:space="preserve"> eigensystem solution</w:t>
+        <w:t xml:space="preserve"> </w:t>
+      </w:r>
+      <w:proofErr w:type="spellStart"/>
+      <w:r>
+        <w:t>eigensystem</w:t>
+      </w:r>
+      <w:proofErr w:type="spellEnd"/>
+      <w:r>
+        <w:t xml:space="preserve"> solution</w:t>
       </w:r>
       <w:r>
         <w:t>s, and critical current iterations.</w:t>
@@ -169,7 +209,15 @@
         <w:t xml:space="preserve">A template Excel VBA file shall be provided for </w:t>
       </w:r>
       <w:r>
-        <w:t>IEEE Flash to produce OpenETran models from user inputs on pole/tower, surge arrester, grounding, conductor, span, and</w:t>
+        <w:t xml:space="preserve">IEEE Flash to produce </w:t>
+      </w:r>
+      <w:proofErr w:type="spellStart"/>
+      <w:r>
+        <w:t>OpenETran</w:t>
+      </w:r>
+      <w:proofErr w:type="spellEnd"/>
+      <w:r>
+        <w:t xml:space="preserve"> models from user inputs on pole/tower, surge arrester, grounding, conductor, span, and</w:t>
       </w:r>
       <w:r>
         <w:t xml:space="preserve"> environment data</w:t>
@@ -196,7 +244,15 @@
         <w:t xml:space="preserve"> plot data</w:t>
       </w:r>
       <w:r>
-        <w:t xml:space="preserve"> and other numerical outputs from OpenETran.</w:t>
+        <w:t xml:space="preserve"> and other numerical outputs from </w:t>
+      </w:r>
+      <w:proofErr w:type="spellStart"/>
+      <w:r>
+        <w:t>OpenETran</w:t>
+      </w:r>
+      <w:proofErr w:type="spellEnd"/>
+      <w:r>
+        <w:t>.</w:t>
       </w:r>
     </w:p>
     <w:p>
@@ -208,7 +264,15 @@
         </w:numPr>
       </w:pPr>
       <w:r>
-        <w:t>The OpenETran software shall be tested and verified to produce matching outputs in console mode, for 27 existing test cases from the EPRI LPDW project.</w:t>
+        <w:t xml:space="preserve">The </w:t>
+      </w:r>
+      <w:proofErr w:type="spellStart"/>
+      <w:r>
+        <w:t>OpenETran</w:t>
+      </w:r>
+      <w:proofErr w:type="spellEnd"/>
+      <w:r>
+        <w:t xml:space="preserve"> software shall be tested and verified to produce matching outputs in console mode, for 27 existing test cases from the EPRI LPDW project.</w:t>
       </w:r>
     </w:p>
     <w:p>
@@ -220,7 +284,15 @@
         </w:numPr>
       </w:pPr>
       <w:r>
-        <w:t>The OpenETran / IEEE Flash package shall be tested on 3 cases:</w:t>
+        <w:t xml:space="preserve">The </w:t>
+      </w:r>
+      <w:proofErr w:type="spellStart"/>
+      <w:r>
+        <w:t>OpenETran</w:t>
+      </w:r>
+      <w:proofErr w:type="spellEnd"/>
+      <w:r>
+        <w:t xml:space="preserve"> / IEEE Flash package shall be tested on 3 cases:</w:t>
       </w:r>
     </w:p>
     <w:p>
@@ -232,7 +304,15 @@
         </w:numPr>
       </w:pPr>
       <w:r>
-        <w:t>15-kV wood crossarm line, from IEEE Std. 1410</w:t>
+        <w:t xml:space="preserve">15-kV wood </w:t>
+      </w:r>
+      <w:proofErr w:type="spellStart"/>
+      <w:r>
+        <w:t>crossarm</w:t>
+      </w:r>
+      <w:proofErr w:type="spellEnd"/>
+      <w:r>
+        <w:t xml:space="preserve"> line, from IEEE Std. 1410</w:t>
       </w:r>
     </w:p>
     <w:p>
@@ -256,7 +336,15 @@
         </w:numPr>
       </w:pPr>
       <w:r>
-        <w:t>13.8-kV line with line arresters, from Chapter 14 of “Insulation Coordination for Power Systems” by A. R. Hileman, which contains both analytical results and ATP simulation results.</w:t>
+        <w:t xml:space="preserve">13.8-kV line with line arresters, from Chapter 14 of “Insulation Coordination for Power Systems” by A. R. </w:t>
+      </w:r>
+      <w:proofErr w:type="spellStart"/>
+      <w:r>
+        <w:t>Hileman</w:t>
+      </w:r>
+      <w:proofErr w:type="spellEnd"/>
+      <w:r>
+        <w:t>, which contains both analytical results and ATP simulation results.</w:t>
       </w:r>
     </w:p>
     <w:p>
@@ -268,7 +356,15 @@
         </w:numPr>
       </w:pPr>
       <w:r>
-        <w:t>A separate installer shall be provided for a standalone version of OpenETran.</w:t>
+        <w:t xml:space="preserve">A separate installer shall be provided for a standalone version of </w:t>
+      </w:r>
+      <w:proofErr w:type="spellStart"/>
+      <w:r>
+        <w:t>OpenETran</w:t>
+      </w:r>
+      <w:proofErr w:type="spellEnd"/>
+      <w:r>
+        <w:t>.</w:t>
       </w:r>
     </w:p>
     <w:p>
@@ -331,7 +427,15 @@
         </w:numPr>
       </w:pPr>
       <w:r>
-        <w:t>Updated license file, release notes, and OpenETran user manual as needed</w:t>
+        <w:t xml:space="preserve">Updated license file, release notes, and </w:t>
+      </w:r>
+      <w:proofErr w:type="spellStart"/>
+      <w:r>
+        <w:t>OpenETran</w:t>
+      </w:r>
+      <w:proofErr w:type="spellEnd"/>
+      <w:r>
+        <w:t xml:space="preserve"> user manual as needed</w:t>
       </w:r>
     </w:p>
     <w:p>
@@ -390,10 +494,7 @@
         <w:pStyle w:val="HTMLPreformatted"/>
         <w:shd w:val="clear" w:color="auto" w:fill="FFFFFF"/>
         <w:rPr>
-          <w:rFonts w:asciiTheme="minorHAnsi" w:hAnsiTheme="minorHAnsi" w:cstheme="minorHAnsi"/>
-          <w:color w:val="000000"/>
-          <w:sz w:val="22"/>
-          <w:szCs w:val="22"/>
+          <w:color w:val="000000"/>
         </w:rPr>
       </w:pPr>
       <w:r>
@@ -404,7 +505,140 @@
         </w:rPr>
         <w:tab/>
       </w:r>
+      <w:r>
+        <w:rPr>
+          <w:color w:val="000000"/>
+        </w:rPr>
+        <w:t xml:space="preserve"> </w:t>
+      </w:r>
       <w:hyperlink r:id="rId9" w:history="1">
+        <w:r>
+          <w:rPr>
+            <w:rStyle w:val="Hyperlink"/>
+          </w:rPr>
+          <w:t>https://svn.code.sf.net/p/epri-openetran/code/trunk</w:t>
+        </w:r>
+      </w:hyperlink>
+      <w:r>
+        <w:rPr>
+          <w:color w:val="000000"/>
+        </w:rPr>
+        <w:t xml:space="preserve"> </w:t>
+      </w:r>
+    </w:p>
+    <w:p>
+      <w:pPr>
+        <w:pStyle w:val="HTMLPreformatted"/>
+        <w:shd w:val="clear" w:color="auto" w:fill="FFFFFF"/>
+        <w:rPr>
+          <w:rFonts w:asciiTheme="minorHAnsi" w:hAnsiTheme="minorHAnsi" w:cstheme="minorHAnsi"/>
+          <w:color w:val="000000"/>
+          <w:sz w:val="22"/>
+          <w:szCs w:val="22"/>
+        </w:rPr>
+      </w:pPr>
+    </w:p>
+    <w:p>
+      <w:pPr>
+        <w:pStyle w:val="HTMLPreformatted"/>
+        <w:shd w:val="clear" w:color="auto" w:fill="FFFFFF"/>
+        <w:rPr>
+          <w:rFonts w:asciiTheme="minorHAnsi" w:hAnsiTheme="minorHAnsi" w:cstheme="minorHAnsi"/>
+          <w:color w:val="000000"/>
+          <w:sz w:val="22"/>
+          <w:szCs w:val="22"/>
+        </w:rPr>
+      </w:pPr>
+      <w:r>
+        <w:rPr>
+          <w:rFonts w:asciiTheme="minorHAnsi" w:hAnsiTheme="minorHAnsi" w:cstheme="minorHAnsi"/>
+          <w:color w:val="000000"/>
+          <w:sz w:val="22"/>
+          <w:szCs w:val="22"/>
+        </w:rPr>
+        <w:t>As a preliminary step</w:t>
+      </w:r>
+      <w:r>
+        <w:rPr>
+          <w:rFonts w:asciiTheme="minorHAnsi" w:hAnsiTheme="minorHAnsi" w:cstheme="minorHAnsi"/>
+          <w:color w:val="000000"/>
+          <w:sz w:val="22"/>
+          <w:szCs w:val="22"/>
+        </w:rPr>
+        <w:t xml:space="preserve">, </w:t>
+      </w:r>
+      <w:r>
+        <w:rPr>
+          <w:rFonts w:asciiTheme="minorHAnsi" w:hAnsiTheme="minorHAnsi" w:cstheme="minorHAnsi"/>
+          <w:color w:val="000000"/>
+          <w:sz w:val="22"/>
+          <w:szCs w:val="22"/>
+        </w:rPr>
+        <w:t xml:space="preserve">the developer should also download and build a VC2010 version of the GNU Scientific Library (GSL). The </w:t>
+      </w:r>
+      <w:proofErr w:type="spellStart"/>
+      <w:r>
+        <w:rPr>
+          <w:rFonts w:asciiTheme="minorHAnsi" w:hAnsiTheme="minorHAnsi" w:cstheme="minorHAnsi"/>
+          <w:color w:val="000000"/>
+          <w:sz w:val="22"/>
+          <w:szCs w:val="22"/>
+        </w:rPr>
+        <w:t>OpenETran</w:t>
+      </w:r>
+      <w:proofErr w:type="spellEnd"/>
+      <w:r>
+        <w:rPr>
+          <w:rFonts w:asciiTheme="minorHAnsi" w:hAnsiTheme="minorHAnsi" w:cstheme="minorHAnsi"/>
+          <w:color w:val="000000"/>
+          <w:sz w:val="22"/>
+          <w:szCs w:val="22"/>
+        </w:rPr>
+        <w:t xml:space="preserve"> solution workspace assumes this was done at the default location of c:\gsl\gsl-1.15\</w:t>
+      </w:r>
+      <w:r>
+        <w:rPr>
+          <w:rFonts w:asciiTheme="minorHAnsi" w:hAnsiTheme="minorHAnsi" w:cstheme="minorHAnsi"/>
+          <w:color w:val="000000"/>
+          <w:sz w:val="22"/>
+          <w:szCs w:val="22"/>
+        </w:rPr>
+        <w:t xml:space="preserve"> following directions given here for “static library with headers”</w:t>
+      </w:r>
+      <w:r>
+        <w:rPr>
+          <w:rFonts w:asciiTheme="minorHAnsi" w:hAnsiTheme="minorHAnsi" w:cstheme="minorHAnsi"/>
+          <w:color w:val="000000"/>
+          <w:sz w:val="22"/>
+          <w:szCs w:val="22"/>
+        </w:rPr>
+        <w:t>:</w:t>
+      </w:r>
+    </w:p>
+    <w:p>
+      <w:pPr>
+        <w:pStyle w:val="HTMLPreformatted"/>
+        <w:shd w:val="clear" w:color="auto" w:fill="FFFFFF"/>
+        <w:rPr>
+          <w:rFonts w:asciiTheme="minorHAnsi" w:hAnsiTheme="minorHAnsi" w:cstheme="minorHAnsi"/>
+          <w:color w:val="000000"/>
+          <w:sz w:val="22"/>
+          <w:szCs w:val="22"/>
+        </w:rPr>
+      </w:pPr>
+    </w:p>
+    <w:p>
+      <w:pPr>
+        <w:pStyle w:val="HTMLPreformatted"/>
+        <w:shd w:val="clear" w:color="auto" w:fill="FFFFFF"/>
+        <w:rPr>
+          <w:rFonts w:asciiTheme="minorHAnsi" w:hAnsiTheme="minorHAnsi" w:cstheme="minorHAnsi"/>
+          <w:color w:val="000000"/>
+          <w:sz w:val="22"/>
+          <w:szCs w:val="22"/>
+        </w:rPr>
+      </w:pPr>
+      <w:hyperlink r:id="rId10" w:history="1">
         <w:r>
           <w:rPr>
             <w:rStyle w:val="Hyperlink"/>
@@ -412,9 +646,18 @@
             <w:sz w:val="22"/>
             <w:szCs w:val="22"/>
           </w:rPr>
-          <w:t>https://openetran.svn.sourceforge.net/svnroot/openetran</w:t>
+          <w:t>http://svn.icmb.utexas.edu/svn/repository/trunk/zpub/sdkpub/gsl-1.15/vs2010_port/gsl.vc10.readme.txt</w:t>
         </w:r>
       </w:hyperlink>
+      <w:r>
+        <w:rPr>
+          <w:rFonts w:asciiTheme="minorHAnsi" w:hAnsiTheme="minorHAnsi" w:cstheme="minorHAnsi"/>
+          <w:color w:val="000000"/>
+          <w:sz w:val="22"/>
+          <w:szCs w:val="22"/>
+        </w:rPr>
+        <w:t xml:space="preserve"> </w:t>
+      </w:r>
     </w:p>
     <w:p>
       <w:pPr>
@@ -446,25 +689,25 @@
           <w:sz w:val="22"/>
           <w:szCs w:val="22"/>
         </w:rPr>
-        <w:t>As a preliminary step</w:t>
-      </w:r>
-      <w:r>
-        <w:rPr>
-          <w:rFonts w:asciiTheme="minorHAnsi" w:hAnsiTheme="minorHAnsi" w:cstheme="minorHAnsi"/>
-          <w:color w:val="000000"/>
-          <w:sz w:val="22"/>
-          <w:szCs w:val="22"/>
-        </w:rPr>
-        <w:t xml:space="preserve">, </w:t>
-      </w:r>
-      <w:r>
-        <w:rPr>
-          <w:rFonts w:asciiTheme="minorHAnsi" w:hAnsiTheme="minorHAnsi" w:cstheme="minorHAnsi"/>
-          <w:color w:val="000000"/>
-          <w:sz w:val="22"/>
-          <w:szCs w:val="22"/>
-        </w:rPr>
-        <w:t>the developer should also download and build a VC2010 version of the GNU Scientific Library (GSL). The OpenETran solution workspace assumes this was done at the default location of c:\gsl\gsl-1.15\</w:t>
+        <w:t>The GSL zip file download links and some build error workarounds may be found</w:t>
+      </w:r>
+      <w:r>
+        <w:rPr>
+          <w:rFonts w:asciiTheme="minorHAnsi" w:hAnsiTheme="minorHAnsi" w:cstheme="minorHAnsi"/>
+          <w:color w:val="000000"/>
+          <w:sz w:val="22"/>
+          <w:szCs w:val="22"/>
+        </w:rPr>
+        <w:t xml:space="preserve"> here</w:t>
+      </w:r>
+      <w:r>
+        <w:rPr>
+          <w:rFonts w:asciiTheme="minorHAnsi" w:hAnsiTheme="minorHAnsi" w:cstheme="minorHAnsi"/>
+          <w:color w:val="000000"/>
+          <w:sz w:val="22"/>
+          <w:szCs w:val="22"/>
+        </w:rPr>
+        <w:t>:</w:t>
       </w:r>
     </w:p>
     <w:p>
@@ -490,14 +733,25 @@
           <w:szCs w:val="22"/>
         </w:rPr>
       </w:pPr>
-      <w:r>
-        <w:rPr>
-          <w:rFonts w:asciiTheme="minorHAnsi" w:hAnsiTheme="minorHAnsi" w:cstheme="minorHAnsi"/>
-          <w:color w:val="000000"/>
-          <w:sz w:val="22"/>
-          <w:szCs w:val="22"/>
-        </w:rPr>
-        <w:t>The solution workspace is called OpenETran.sln, and it builds both Debug and Release versions in 32 bits. All of the component (e.g. arrester, insulator) model code is located under the Components filter in the workspace. The higher-level source code files manage the overall solution process and outputs.</w:t>
+      <w:hyperlink r:id="rId11" w:history="1">
+        <w:r>
+          <w:rPr>
+            <w:rStyle w:val="Hyperlink"/>
+            <w:rFonts w:asciiTheme="minorHAnsi" w:hAnsiTheme="minorHAnsi" w:cstheme="minorHAnsi"/>
+            <w:sz w:val="22"/>
+            <w:szCs w:val="22"/>
+          </w:rPr>
+          <w:t>http://4fire.wordpress.com/2012/03/18/gsl-1-15-building-with-visual-studio-2010/</w:t>
+        </w:r>
+      </w:hyperlink>
+      <w:r>
+        <w:rPr>
+          <w:rFonts w:asciiTheme="minorHAnsi" w:hAnsiTheme="minorHAnsi" w:cstheme="minorHAnsi"/>
+          <w:color w:val="000000"/>
+          <w:sz w:val="22"/>
+          <w:szCs w:val="22"/>
+        </w:rPr>
+        <w:t xml:space="preserve"> </w:t>
       </w:r>
     </w:p>
     <w:p>
@@ -530,7 +784,7 @@
           <w:sz w:val="22"/>
           <w:szCs w:val="22"/>
         </w:rPr>
-        <w:t>In order to update the software distribution, update these key files in the SVN root:</w:t>
+        <w:t>The solution workspace is called OpenETran.sln, and it builds both Debug and Release versions in 32 bits. All of the component (e.g. arrester, insulator) model code is located under the Components filter in the workspace. The higher-level source code files manage the overall solution process and outputs.</w:t>
       </w:r>
     </w:p>
     <w:p>
@@ -548,6 +802,39 @@
     <w:p>
       <w:pPr>
         <w:pStyle w:val="HTMLPreformatted"/>
+        <w:shd w:val="clear" w:color="auto" w:fill="FFFFFF"/>
+        <w:rPr>
+          <w:rFonts w:asciiTheme="minorHAnsi" w:hAnsiTheme="minorHAnsi" w:cstheme="minorHAnsi"/>
+          <w:color w:val="000000"/>
+          <w:sz w:val="22"/>
+          <w:szCs w:val="22"/>
+        </w:rPr>
+      </w:pPr>
+      <w:r>
+        <w:rPr>
+          <w:rFonts w:asciiTheme="minorHAnsi" w:hAnsiTheme="minorHAnsi" w:cstheme="minorHAnsi"/>
+          <w:color w:val="000000"/>
+          <w:sz w:val="22"/>
+          <w:szCs w:val="22"/>
+        </w:rPr>
+        <w:t>In order to update the software distribution, update these key files in the SVN root:</w:t>
+      </w:r>
+    </w:p>
+    <w:p>
+      <w:pPr>
+        <w:pStyle w:val="HTMLPreformatted"/>
+        <w:shd w:val="clear" w:color="auto" w:fill="FFFFFF"/>
+        <w:rPr>
+          <w:rFonts w:asciiTheme="minorHAnsi" w:hAnsiTheme="minorHAnsi" w:cstheme="minorHAnsi"/>
+          <w:color w:val="000000"/>
+          <w:sz w:val="22"/>
+          <w:szCs w:val="22"/>
+        </w:rPr>
+      </w:pPr>
+    </w:p>
+    <w:p>
+      <w:pPr>
+        <w:pStyle w:val="HTMLPreformatted"/>
         <w:numPr>
           <w:ilvl w:val="0"/>
           <w:numId w:val="2"/>
@@ -703,7 +990,31 @@
     </w:p>
     <w:p>
       <w:r>
-        <w:t>Then, freshen the OpenETran.zip archive with updated files, taking care to add any new ones from the test subdirectory or other locations. Copy the archive to SourceForge for release, and also to the Distrib folder for archiving in SVN.</w:t>
+        <w:t xml:space="preserve">Then, </w:t>
+      </w:r>
+      <w:proofErr w:type="gramStart"/>
+      <w:r>
+        <w:t>freshen</w:t>
+      </w:r>
+      <w:proofErr w:type="gramEnd"/>
+      <w:r>
+        <w:t xml:space="preserve"> the OpenETran.zip archive with updated files, taking care to add any new ones from the test subdirectory or other locations. Copy the archive to </w:t>
+      </w:r>
+      <w:proofErr w:type="spellStart"/>
+      <w:r>
+        <w:t>SourceForge</w:t>
+      </w:r>
+      <w:proofErr w:type="spellEnd"/>
+      <w:r>
+        <w:t xml:space="preserve"> for release, and also to the </w:t>
+      </w:r>
+      <w:proofErr w:type="spellStart"/>
+      <w:r>
+        <w:t>Distrib</w:t>
+      </w:r>
+      <w:proofErr w:type="spellEnd"/>
+      <w:r>
+        <w:t xml:space="preserve"> folder for archiving in SVN.</w:t>
       </w:r>
     </w:p>
     <w:p>
@@ -711,10 +1022,7 @@
         <w:pStyle w:val="Heading1"/>
       </w:pPr>
       <w:r>
-        <w:t>Test Note</w:t>
-      </w:r>
-      <w:r>
-        <w:t>s</w:t>
+        <w:t>Test Notes</w:t>
       </w:r>
     </w:p>
     <w:p>
@@ -724,16 +1032,48 @@
     </w:p>
     <w:p>
       <w:r>
-        <w:t xml:space="preserve">The test\elt subdirectory archives binary plot and text file outputs derived from the last EPRI-released version of the standalone transients program, from LPDW v5 and SDWorkstation in 2001. </w:t>
-      </w:r>
-      <w:r>
-        <w:t>That old version of the transients program is also archived in SVN, as elt.exe. In order to compare results, copy *.dat files from the test</w:t>
+        <w:t>The test\</w:t>
+      </w:r>
+      <w:proofErr w:type="spellStart"/>
+      <w:r>
+        <w:t>elt</w:t>
+      </w:r>
+      <w:proofErr w:type="spellEnd"/>
+      <w:r>
+        <w:t xml:space="preserve"> subdirectory archives binary plot and text file outputs derived from the last EPRI-released version of the standalone transients program, from LPDW v5 and </w:t>
+      </w:r>
+      <w:proofErr w:type="spellStart"/>
+      <w:r>
+        <w:t>SDWorkstation</w:t>
+      </w:r>
+      <w:proofErr w:type="spellEnd"/>
+      <w:r>
+        <w:t xml:space="preserve"> in 2001. </w:t>
+      </w:r>
+      <w:r>
+        <w:t>That old version of the transients program is also archived in SVN, as elt.exe. In order to compare results, copy *.</w:t>
+      </w:r>
+      <w:proofErr w:type="spellStart"/>
+      <w:r>
+        <w:t>dat</w:t>
+      </w:r>
+      <w:proofErr w:type="spellEnd"/>
+      <w:r>
+        <w:t xml:space="preserve"> files from the test</w:t>
       </w:r>
       <w:r>
         <w:t xml:space="preserve"> directory</w:t>
       </w:r>
       <w:r>
-        <w:t xml:space="preserve"> into the test\elt subdirectory</w:t>
+        <w:t xml:space="preserve"> into the test\</w:t>
+      </w:r>
+      <w:proofErr w:type="spellStart"/>
+      <w:r>
+        <w:t>elt</w:t>
+      </w:r>
+      <w:proofErr w:type="spellEnd"/>
+      <w:r>
+        <w:t xml:space="preserve"> subdirectory</w:t>
       </w:r>
       <w:r>
         <w:t xml:space="preserve">, and </w:t>
@@ -745,7 +1085,15 @@
         <w:t xml:space="preserve">execute runoldtests.bat </w:t>
       </w:r>
       <w:r>
-        <w:t xml:space="preserve">from test\elt </w:t>
+        <w:t>from test\</w:t>
+      </w:r>
+      <w:proofErr w:type="spellStart"/>
+      <w:r>
+        <w:t>elt</w:t>
+      </w:r>
+      <w:proofErr w:type="spellEnd"/>
+      <w:r>
+        <w:t xml:space="preserve"> </w:t>
       </w:r>
       <w:r>
         <w:t>to run 27 test cases.</w:t>
@@ -763,6 +1111,7 @@
         </w:numPr>
       </w:pPr>
       <w:r>
+        <w:lastRenderedPageBreak/>
         <w:t>The older version runs noticeably faster</w:t>
       </w:r>
     </w:p>
@@ -775,7 +1124,15 @@
         </w:numPr>
       </w:pPr>
       <w:r>
-        <w:t>The initial parts of the output files do not match, because the Numerical Recipes library provided eigenvalues in a non-defined order, while GSL provides them in ascending or descending order. Therefore, the modal transformation matrices don’t match for a text comparison, but a close inspection shows that each of them will match after row and column transpostions.</w:t>
+        <w:t xml:space="preserve">The initial parts of the output files do not match, because the Numerical Recipes library provided eigenvalues in a non-defined order, while GSL provides them in ascending or descending order. Therefore, the modal transformation matrices don’t match for a text comparison, but a close inspection shows that each of them will match after row and column </w:t>
+      </w:r>
+      <w:proofErr w:type="spellStart"/>
+      <w:r>
+        <w:t>transpostions</w:t>
+      </w:r>
+      <w:proofErr w:type="spellEnd"/>
+      <w:r>
+        <w:t>.</w:t>
       </w:r>
     </w:p>
     <w:p>
@@ -787,8 +1144,15 @@
         </w:numPr>
       </w:pPr>
       <w:r>
-        <w:lastRenderedPageBreak/>
-        <w:t>The key engineering outputs, such as insulator SI , peak voltages, and arrester energy all match.</w:t>
+        <w:t xml:space="preserve">The key engineering outputs, such as insulator </w:t>
+      </w:r>
+      <w:proofErr w:type="gramStart"/>
+      <w:r>
+        <w:t>SI ,</w:t>
+      </w:r>
+      <w:proofErr w:type="gramEnd"/>
+      <w:r>
+        <w:t xml:space="preserve"> peak voltages, and arrester energy all match.</w:t>
       </w:r>
     </w:p>
     <w:p>
@@ -801,107 +1165,42 @@
         <w:pStyle w:val="Heading1"/>
       </w:pPr>
       <w:r>
-        <w:t>Developer</w:t>
-      </w:r>
-      <w:r>
-        <w:t xml:space="preserve"> Notes</w:t>
-      </w:r>
-    </w:p>
-    <w:p>
-      <w:r>
-        <w:t>The user manual and its references document the model assumptions and solution techniques.</w:t>
-      </w:r>
-    </w:p>
-    <w:p>
-      <w:r>
-        <w:t xml:space="preserve">OpenETran could be expanded to cover more transient analysis applications, like TRV and capacitor switching. </w:t>
-      </w:r>
-      <w:r>
-        <w:t xml:space="preserve">There could be a need for such features in an open-source program. (Note: while ATP is free of charge to those who can be licensed, it is not open-source, which puts some uncertainty on the continued support and availability of ATP). </w:t>
-      </w:r>
-      <w:r>
-        <w:t xml:space="preserve">At present, </w:t>
-      </w:r>
-      <w:r>
-        <w:t>OpenETran</w:t>
-      </w:r>
-      <w:r>
-        <w:t xml:space="preserve"> already offers:</w:t>
-      </w:r>
-    </w:p>
-    <w:p>
-      <w:pPr>
-        <w:pStyle w:val="ListParagraph"/>
-        <w:numPr>
-          <w:ilvl w:val="0"/>
-          <w:numId w:val="4"/>
-        </w:numPr>
-      </w:pPr>
-      <w:r>
-        <w:t>Unbalanced Bergeron line models (like KC Lee in ATP)</w:t>
-      </w:r>
-    </w:p>
-    <w:p>
-      <w:pPr>
-        <w:pStyle w:val="ListParagraph"/>
-        <w:numPr>
-          <w:ilvl w:val="0"/>
-          <w:numId w:val="4"/>
-        </w:numPr>
-      </w:pPr>
-      <w:r>
-        <w:t>RLC components</w:t>
-      </w:r>
-    </w:p>
-    <w:p>
-      <w:pPr>
-        <w:pStyle w:val="ListParagraph"/>
-        <w:numPr>
-          <w:ilvl w:val="0"/>
-          <w:numId w:val="4"/>
-        </w:numPr>
-      </w:pPr>
-      <w:r>
-        <w:t>Non-linear arresters, insulators, and grounds</w:t>
-      </w:r>
-    </w:p>
-    <w:p>
-      <w:pPr>
-        <w:pStyle w:val="ListParagraph"/>
-        <w:numPr>
-          <w:ilvl w:val="0"/>
-          <w:numId w:val="4"/>
-        </w:numPr>
-      </w:pPr>
-      <w:r>
-        <w:t>Sources</w:t>
-      </w:r>
-    </w:p>
-    <w:p>
-      <w:pPr>
-        <w:pStyle w:val="ListParagraph"/>
-        <w:numPr>
-          <w:ilvl w:val="0"/>
-          <w:numId w:val="4"/>
-        </w:numPr>
-      </w:pPr>
-      <w:r>
-        <w:t>A SPICE-like interface for developing component code models</w:t>
-      </w:r>
-    </w:p>
-    <w:p>
-      <w:pPr>
-        <w:pStyle w:val="ListParagraph"/>
-        <w:numPr>
-          <w:ilvl w:val="0"/>
-          <w:numId w:val="4"/>
-        </w:numPr>
-      </w:pPr>
-      <w:r>
-        <w:t>Ability to increase the time step during arrester duty simulations</w:t>
+        <w:t>Devel</w:t>
       </w:r>
       <w:bookmarkStart w:id="0" w:name="_GoBack"/>
       <w:bookmarkEnd w:id="0"/>
+      <w:r>
+        <w:t>oper Notes</w:t>
+      </w:r>
+    </w:p>
+    <w:p>
+      <w:r>
+        <w:t>The user manual and its references document the model assumptions and solution techniques.</w:t>
+      </w:r>
+    </w:p>
+    <w:p>
+      <w:proofErr w:type="spellStart"/>
+      <w:r>
+        <w:t>OpenETran</w:t>
+      </w:r>
+      <w:proofErr w:type="spellEnd"/>
+      <w:r>
+        <w:t xml:space="preserve"> could be expanded to cover more transient analysis applications, like TRV and capacitor switching. </w:t>
+      </w:r>
+      <w:r>
+        <w:t xml:space="preserve">There could be a need for such features in an open-source program. (Note: while ATP is free of charge to those who can be licensed, it is not open-source, which puts some uncertainty on the continued support and availability of ATP). </w:t>
+      </w:r>
+      <w:r>
+        <w:t xml:space="preserve">At present, </w:t>
+      </w:r>
+      <w:proofErr w:type="spellStart"/>
+      <w:r>
+        <w:t>OpenETran</w:t>
+      </w:r>
+      <w:proofErr w:type="spellEnd"/>
+      <w:r>
+        <w:t xml:space="preserve"> already offers:</w:t>
+      </w:r>
     </w:p>
     <w:p>
       <w:pPr>
@@ -912,6 +1211,78 @@
         </w:numPr>
       </w:pPr>
       <w:r>
+        <w:t>Unbalanced Bergeron line models (like KC Lee in ATP)</w:t>
+      </w:r>
+    </w:p>
+    <w:p>
+      <w:pPr>
+        <w:pStyle w:val="ListParagraph"/>
+        <w:numPr>
+          <w:ilvl w:val="0"/>
+          <w:numId w:val="4"/>
+        </w:numPr>
+      </w:pPr>
+      <w:r>
+        <w:t>RLC components</w:t>
+      </w:r>
+    </w:p>
+    <w:p>
+      <w:pPr>
+        <w:pStyle w:val="ListParagraph"/>
+        <w:numPr>
+          <w:ilvl w:val="0"/>
+          <w:numId w:val="4"/>
+        </w:numPr>
+      </w:pPr>
+      <w:r>
+        <w:t>Non-linear arresters, insulators, and grounds</w:t>
+      </w:r>
+    </w:p>
+    <w:p>
+      <w:pPr>
+        <w:pStyle w:val="ListParagraph"/>
+        <w:numPr>
+          <w:ilvl w:val="0"/>
+          <w:numId w:val="4"/>
+        </w:numPr>
+      </w:pPr>
+      <w:r>
+        <w:t>Sources</w:t>
+      </w:r>
+    </w:p>
+    <w:p>
+      <w:pPr>
+        <w:pStyle w:val="ListParagraph"/>
+        <w:numPr>
+          <w:ilvl w:val="0"/>
+          <w:numId w:val="4"/>
+        </w:numPr>
+      </w:pPr>
+      <w:r>
+        <w:t>A SPICE-like interface for developing component code models</w:t>
+      </w:r>
+    </w:p>
+    <w:p>
+      <w:pPr>
+        <w:pStyle w:val="ListParagraph"/>
+        <w:numPr>
+          <w:ilvl w:val="0"/>
+          <w:numId w:val="4"/>
+        </w:numPr>
+      </w:pPr>
+      <w:r>
+        <w:t>Ability to increase the time step during arrester duty simulations</w:t>
+      </w:r>
+    </w:p>
+    <w:p>
+      <w:pPr>
+        <w:pStyle w:val="ListParagraph"/>
+        <w:numPr>
+          <w:ilvl w:val="0"/>
+          <w:numId w:val="4"/>
+        </w:numPr>
+      </w:pPr>
+      <w:r>
         <w:t>Source code that should be readily portable to Linux</w:t>
       </w:r>
     </w:p>
@@ -970,8 +1341,13 @@
         </w:numPr>
       </w:pPr>
       <w:r>
-        <w:t>Frequency-dependent phase-domain line models, such as Gustavsen’s</w:t>
-      </w:r>
+        <w:t xml:space="preserve">Frequency-dependent phase-domain line models, such as </w:t>
+      </w:r>
+      <w:proofErr w:type="spellStart"/>
+      <w:r>
+        <w:t>Gustavsen’s</w:t>
+      </w:r>
+      <w:proofErr w:type="spellEnd"/>
     </w:p>
     <w:p>
       <w:pPr>
@@ -982,7 +1358,15 @@
         </w:numPr>
       </w:pPr>
       <w:r>
-        <w:t>Interface to OpenModelica or VHDL-AMS, allowing custom component and control models</w:t>
+        <w:t xml:space="preserve">Interface to </w:t>
+      </w:r>
+      <w:proofErr w:type="spellStart"/>
+      <w:r>
+        <w:t>OpenModelica</w:t>
+      </w:r>
+      <w:proofErr w:type="spellEnd"/>
+      <w:r>
+        <w:t xml:space="preserve"> or VHDL-AMS, allowing custom component and control models</w:t>
       </w:r>
     </w:p>
     <w:p>
@@ -1011,8 +1395,13 @@
         </w:numPr>
       </w:pPr>
       <w:r>
-        <w:t>Change the input syntax for compatibility with OpenDSS</w:t>
-      </w:r>
+        <w:t xml:space="preserve">Change the input syntax for compatibility with </w:t>
+      </w:r>
+      <w:proofErr w:type="spellStart"/>
+      <w:r>
+        <w:t>OpenDSS</w:t>
+      </w:r>
+      <w:proofErr w:type="spellEnd"/>
     </w:p>
     <w:p>
       <w:pPr>
@@ -1038,14 +1427,9 @@
         <w:t>Implement a variable time step</w:t>
       </w:r>
     </w:p>
-    <w:p>
-      <w:r>
-        <w:t xml:space="preserve"> </w:t>
-      </w:r>
-    </w:p>
     <w:sectPr>
-      <w:headerReference w:type="default" r:id="rId10"/>
-      <w:footerReference w:type="default" r:id="rId11"/>
+      <w:headerReference w:type="default" r:id="rId12"/>
+      <w:footerReference w:type="default" r:id="rId13"/>
       <w:pgSz w:w="12240" w:h="15840"/>
       <w:pgMar w:top="1440" w:right="1440" w:bottom="1440" w:left="1440" w:header="720" w:footer="720" w:gutter="0"/>
       <w:cols w:space="720"/>
@@ -1099,7 +1483,7 @@
       <w:rPr>
         <w:i/>
       </w:rPr>
-      <w:t>2</w:t>
+      <w:t>3</w:t>
     </w:r>
     <w:r>
       <w:rPr>
@@ -1130,7 +1514,7 @@
         <w:i/>
         <w:noProof/>
       </w:rPr>
-      <w:t>3</w:t>
+      <w:t>1</w:t>
     </w:r>
     <w:r>
       <w:rPr>
@@ -1167,7 +1551,7 @@
         <w:i/>
         <w:noProof/>
       </w:rPr>
-      <w:t>March 14, 2012</w:t>
+      <w:t>November 27, 2012</w:t>
     </w:r>
     <w:r>
       <w:rPr>
@@ -2985,7 +3369,7 @@
 </file>
 
 <file path=customXml/itemProps1.xml><?xml version="1.0" encoding="utf-8"?>
-<ds:datastoreItem xmlns:ds="http://schemas.openxmlformats.org/officeDocument/2006/customXml" ds:itemID="{BBE73409-73C8-4E2A-A54F-0C12626A2464}">
+<ds:datastoreItem xmlns:ds="http://schemas.openxmlformats.org/officeDocument/2006/customXml" ds:itemID="{38135637-FD6F-49C4-9077-DA4AE177026E}">
   <ds:schemaRefs>
     <ds:schemaRef ds:uri="http://schemas.openxmlformats.org/officeDocument/2006/bibliography"/>
   </ds:schemaRefs>

</xml_diff>